<commit_message>
feat(api + web): payment updated
</commit_message>
<xml_diff>
--- a/FraudShieldAI_financial_report.docx
+++ b/FraudShieldAI_financial_report.docx
@@ -20,27 +20,27 @@
     </w:p>
     <w:p>
       <w:r>
-        <w:t>Accuracy: 0.90</w:t>
+        <w:t>Accuracy: 0.86</w:t>
       </w:r>
     </w:p>
     <w:p>
       <w:r>
-        <w:t>Precision: 0.83</w:t>
+        <w:t>Precision: 0.82</w:t>
       </w:r>
     </w:p>
     <w:p>
       <w:r>
-        <w:t>Recall: 0.91</w:t>
+        <w:t>Recall: 0.82</w:t>
       </w:r>
     </w:p>
     <w:p>
       <w:r>
-        <w:t>F1 Score: 0.87</w:t>
+        <w:t>F1 Score: 0.82</w:t>
       </w:r>
     </w:p>
     <w:p>
       <w:r>
-        <w:t>ROC AUC: 0.86</w:t>
+        <w:t>ROC AUC: 0.84</w:t>
       </w:r>
     </w:p>
     <w:p>
@@ -308,7 +308,7 @@
               <w:rPr>
                 <w:sz w:val="22"/>
               </w:rPr>
-              <w:t>Puente Camote</w:t>
+              <w:t>Puente Sur</w:t>
             </w:r>
           </w:p>
         </w:tc>
@@ -440,7 +440,7 @@
               <w:rPr>
                 <w:sz w:val="22"/>
               </w:rPr>
-              <w:t>Caja Venta Diaria por depositar</w:t>
+              <w:t>Caja Diaria por Depositar</w:t>
             </w:r>
           </w:p>
         </w:tc>
@@ -585,20 +585,20 @@
               <w:rPr>
                 <w:sz w:val="22"/>
               </w:rPr>
-              <w:t>Prestamo a Accionistas</w:t>
-            </w:r>
-          </w:p>
-        </w:tc>
-        <w:tc>
-          <w:tcPr>
-            <w:tcW w:type="dxa" w:w="785"/>
-          </w:tcPr>
-          <w:p>
-            <w:r>
-              <w:rPr>
-                <w:sz w:val="22"/>
-              </w:rPr>
-              <w:t xml:space="preserve">DEVOLUCION JAVIER VILCA      </w:t>
+              <w:t>Préstamo a Directivos</w:t>
+            </w:r>
+          </w:p>
+        </w:tc>
+        <w:tc>
+          <w:tcPr>
+            <w:tcW w:type="dxa" w:w="785"/>
+          </w:tcPr>
+          <w:p>
+            <w:r>
+              <w:rPr>
+                <w:sz w:val="22"/>
+              </w:rPr>
+              <w:t>DEVOLUCIÓN DIRECTIVO PRINCIPAL</w:t>
             </w:r>
           </w:p>
         </w:tc>
@@ -730,20 +730,20 @@
               <w:rPr>
                 <w:sz w:val="22"/>
               </w:rPr>
-              <w:t>Prestamo a Accionistas</w:t>
-            </w:r>
-          </w:p>
-        </w:tc>
-        <w:tc>
-          <w:tcPr>
-            <w:tcW w:type="dxa" w:w="785"/>
-          </w:tcPr>
-          <w:p>
-            <w:r>
-              <w:rPr>
-                <w:sz w:val="22"/>
-              </w:rPr>
-              <w:t xml:space="preserve">PRESTAMOJAVIER VILCA      </w:t>
+              <w:t>Préstamo a Directivos</w:t>
+            </w:r>
+          </w:p>
+        </w:tc>
+        <w:tc>
+          <w:tcPr>
+            <w:tcW w:type="dxa" w:w="785"/>
+          </w:tcPr>
+          <w:p>
+            <w:r>
+              <w:rPr>
+                <w:sz w:val="22"/>
+              </w:rPr>
+              <w:t>PRÉSTAMO DIRECTIVO SECUNDARIO</w:t>
             </w:r>
           </w:p>
         </w:tc>
@@ -875,20 +875,20 @@
               <w:rPr>
                 <w:sz w:val="22"/>
               </w:rPr>
-              <w:t>Prestamo a Accionistas</w:t>
-            </w:r>
-          </w:p>
-        </w:tc>
-        <w:tc>
-          <w:tcPr>
-            <w:tcW w:type="dxa" w:w="785"/>
-          </w:tcPr>
-          <w:p>
-            <w:r>
-              <w:rPr>
-                <w:sz w:val="22"/>
-              </w:rPr>
-              <w:t xml:space="preserve">PRESTAMOJAVIER VILCA      </w:t>
+              <w:t>Préstamo a Directivos</w:t>
+            </w:r>
+          </w:p>
+        </w:tc>
+        <w:tc>
+          <w:tcPr>
+            <w:tcW w:type="dxa" w:w="785"/>
+          </w:tcPr>
+          <w:p>
+            <w:r>
+              <w:rPr>
+                <w:sz w:val="22"/>
+              </w:rPr>
+              <w:t>PRÉSTAMO DIRECTIVO SEXTO</w:t>
             </w:r>
           </w:p>
         </w:tc>
@@ -1020,20 +1020,20 @@
               <w:rPr>
                 <w:sz w:val="22"/>
               </w:rPr>
-              <w:t>Prestamo a Accionistas</w:t>
-            </w:r>
-          </w:p>
-        </w:tc>
-        <w:tc>
-          <w:tcPr>
-            <w:tcW w:type="dxa" w:w="785"/>
-          </w:tcPr>
-          <w:p>
-            <w:r>
-              <w:rPr>
-                <w:sz w:val="22"/>
-              </w:rPr>
-              <w:t>PRESTAMO AL PERSONAL</w:t>
+              <w:t>Préstamo a Directivos</w:t>
+            </w:r>
+          </w:p>
+        </w:tc>
+        <w:tc>
+          <w:tcPr>
+            <w:tcW w:type="dxa" w:w="785"/>
+          </w:tcPr>
+          <w:p>
+            <w:r>
+              <w:rPr>
+                <w:sz w:val="22"/>
+              </w:rPr>
+              <w:t>DEVOLUCIÓN PRÉSTAMO</w:t>
             </w:r>
           </w:p>
         </w:tc>
@@ -1165,20 +1165,20 @@
               <w:rPr>
                 <w:sz w:val="22"/>
               </w:rPr>
-              <w:t>Entregas de cuentas por rendir</w:t>
-            </w:r>
-          </w:p>
-        </w:tc>
-        <w:tc>
-          <w:tcPr>
-            <w:tcW w:type="dxa" w:w="785"/>
-          </w:tcPr>
-          <w:p>
-            <w:r>
-              <w:rPr>
-                <w:sz w:val="22"/>
-              </w:rPr>
-              <w:t>Cuentas por rendir</w:t>
+              <w:t>Mercaderías Chorrillos</w:t>
+            </w:r>
+          </w:p>
+        </w:tc>
+        <w:tc>
+          <w:tcPr>
+            <w:tcW w:type="dxa" w:w="785"/>
+          </w:tcPr>
+          <w:p>
+            <w:r>
+              <w:rPr>
+                <w:sz w:val="22"/>
+              </w:rPr>
+              <w:t>Petróleo D5</w:t>
             </w:r>
           </w:p>
         </w:tc>
@@ -1310,20 +1310,20 @@
               <w:rPr>
                 <w:sz w:val="22"/>
               </w:rPr>
-              <w:t>Mercaderías  Pte. Camote</w:t>
-            </w:r>
-          </w:p>
-        </w:tc>
-        <w:tc>
-          <w:tcPr>
-            <w:tcW w:type="dxa" w:w="785"/>
-          </w:tcPr>
-          <w:p>
-            <w:r>
-              <w:rPr>
-                <w:sz w:val="22"/>
-              </w:rPr>
-              <w:t>Gasohol -90</w:t>
+              <w:t>Mercaderías Puente Sur</w:t>
+            </w:r>
+          </w:p>
+        </w:tc>
+        <w:tc>
+          <w:tcPr>
+            <w:tcW w:type="dxa" w:w="785"/>
+          </w:tcPr>
+          <w:p>
+            <w:r>
+              <w:rPr>
+                <w:sz w:val="22"/>
+              </w:rPr>
+              <w:t>Gasohol -95</w:t>
             </w:r>
           </w:p>
         </w:tc>
@@ -1455,20 +1455,20 @@
               <w:rPr>
                 <w:sz w:val="22"/>
               </w:rPr>
-              <w:t>Mercaderías  Pte. Camote</w:t>
-            </w:r>
-          </w:p>
-        </w:tc>
-        <w:tc>
-          <w:tcPr>
-            <w:tcW w:type="dxa" w:w="785"/>
-          </w:tcPr>
-          <w:p>
-            <w:r>
-              <w:rPr>
-                <w:sz w:val="22"/>
-              </w:rPr>
-              <w:t>Gasohol -97</w:t>
+              <w:t>Mercaderías Puente Sur</w:t>
+            </w:r>
+          </w:p>
+        </w:tc>
+        <w:tc>
+          <w:tcPr>
+            <w:tcW w:type="dxa" w:w="785"/>
+          </w:tcPr>
+          <w:p>
+            <w:r>
+              <w:rPr>
+                <w:sz w:val="22"/>
+              </w:rPr>
+              <w:t>GLP</w:t>
             </w:r>
           </w:p>
         </w:tc>
@@ -1600,20 +1600,20 @@
               <w:rPr>
                 <w:sz w:val="22"/>
               </w:rPr>
-              <w:t>Inmuebles, maquinaria y equipo</w:t>
-            </w:r>
-          </w:p>
-        </w:tc>
-        <w:tc>
-          <w:tcPr>
-            <w:tcW w:type="dxa" w:w="785"/>
-          </w:tcPr>
-          <w:p>
-            <w:r>
-              <w:rPr>
-                <w:sz w:val="22"/>
-              </w:rPr>
-              <w:t>Maquinaria y Equipo</w:t>
+              <w:t>Maquinaria y Equipos</w:t>
+            </w:r>
+          </w:p>
+        </w:tc>
+        <w:tc>
+          <w:tcPr>
+            <w:tcW w:type="dxa" w:w="785"/>
+          </w:tcPr>
+          <w:p>
+            <w:r>
+              <w:rPr>
+                <w:sz w:val="22"/>
+              </w:rPr>
+              <w:t>Equipamiento General</w:t>
             </w:r>
           </w:p>
         </w:tc>
@@ -1745,20 +1745,20 @@
               <w:rPr>
                 <w:sz w:val="22"/>
               </w:rPr>
-              <w:t>Terrenos</w:t>
-            </w:r>
-          </w:p>
-        </w:tc>
-        <w:tc>
-          <w:tcPr>
-            <w:tcW w:type="dxa" w:w="785"/>
-          </w:tcPr>
-          <w:p>
-            <w:r>
-              <w:rPr>
-                <w:sz w:val="22"/>
-              </w:rPr>
-              <w:t xml:space="preserve">Terreno en la Av. Alameda sur </w:t>
+              <w:t>Edificios</w:t>
+            </w:r>
+          </w:p>
+        </w:tc>
+        <w:tc>
+          <w:tcPr>
+            <w:tcW w:type="dxa" w:w="785"/>
+          </w:tcPr>
+          <w:p>
+            <w:r>
+              <w:rPr>
+                <w:sz w:val="22"/>
+              </w:rPr>
+              <w:t>Edificios Av. Central Sur</w:t>
             </w:r>
           </w:p>
         </w:tc>
@@ -1903,7 +1903,7 @@
               <w:rPr>
                 <w:sz w:val="22"/>
               </w:rPr>
-              <w:t>Edificios Pte. Camote</w:t>
+              <w:t>Edificios Chorrillos</w:t>
             </w:r>
           </w:p>
         </w:tc>
@@ -2035,20 +2035,20 @@
               <w:rPr>
                 <w:sz w:val="22"/>
               </w:rPr>
-              <w:t>Maquinaria y Equipo</w:t>
-            </w:r>
-          </w:p>
-        </w:tc>
-        <w:tc>
-          <w:tcPr>
-            <w:tcW w:type="dxa" w:w="785"/>
-          </w:tcPr>
-          <w:p>
-            <w:r>
-              <w:rPr>
-                <w:sz w:val="22"/>
-              </w:rPr>
-              <w:t>Maquinaria y equipo chorrillos</w:t>
+              <w:t>Maquinaria y Equipos</w:t>
+            </w:r>
+          </w:p>
+        </w:tc>
+        <w:tc>
+          <w:tcPr>
+            <w:tcW w:type="dxa" w:w="785"/>
+          </w:tcPr>
+          <w:p>
+            <w:r>
+              <w:rPr>
+                <w:sz w:val="22"/>
+              </w:rPr>
+              <w:t>Maquinaria Puente Sur</w:t>
             </w:r>
           </w:p>
         </w:tc>
@@ -2180,20 +2180,20 @@
               <w:rPr>
                 <w:sz w:val="22"/>
               </w:rPr>
-              <w:t>Muebles y Enseres</w:t>
-            </w:r>
-          </w:p>
-        </w:tc>
-        <w:tc>
-          <w:tcPr>
-            <w:tcW w:type="dxa" w:w="785"/>
-          </w:tcPr>
-          <w:p>
-            <w:r>
-              <w:rPr>
-                <w:sz w:val="22"/>
-              </w:rPr>
-              <w:t>Muebles y enseres pte. Camote</w:t>
+              <w:t>Equipos Varios</w:t>
+            </w:r>
+          </w:p>
+        </w:tc>
+        <w:tc>
+          <w:tcPr>
+            <w:tcW w:type="dxa" w:w="785"/>
+          </w:tcPr>
+          <w:p>
+            <w:r>
+              <w:rPr>
+                <w:sz w:val="22"/>
+              </w:rPr>
+              <w:t>Equipos de Computación</w:t>
             </w:r>
           </w:p>
         </w:tc>
@@ -2325,20 +2325,20 @@
               <w:rPr>
                 <w:sz w:val="22"/>
               </w:rPr>
-              <w:t>Equipos de Diversos</w:t>
-            </w:r>
-          </w:p>
-        </w:tc>
-        <w:tc>
-          <w:tcPr>
-            <w:tcW w:type="dxa" w:w="785"/>
-          </w:tcPr>
-          <w:p>
-            <w:r>
-              <w:rPr>
-                <w:sz w:val="22"/>
-              </w:rPr>
-              <w:t>Equipos de comunicación y seguridad</w:t>
+              <w:t>Software</w:t>
+            </w:r>
+          </w:p>
+        </w:tc>
+        <w:tc>
+          <w:tcPr>
+            <w:tcW w:type="dxa" w:w="785"/>
+          </w:tcPr>
+          <w:p>
+            <w:r>
+              <w:rPr>
+                <w:sz w:val="22"/>
+              </w:rPr>
+              <w:t>Software Administrativo</w:t>
             </w:r>
           </w:p>
         </w:tc>
@@ -2470,20 +2470,20 @@
               <w:rPr>
                 <w:sz w:val="22"/>
               </w:rPr>
-              <w:t>Edificios</w:t>
-            </w:r>
-          </w:p>
-        </w:tc>
-        <w:tc>
-          <w:tcPr>
-            <w:tcW w:type="dxa" w:w="785"/>
-          </w:tcPr>
-          <w:p>
-            <w:r>
-              <w:rPr>
-                <w:sz w:val="22"/>
-              </w:rPr>
-              <w:t>0</w:t>
+              <w:t>Maquinaria y Equipos</w:t>
+            </w:r>
+          </w:p>
+        </w:tc>
+        <w:tc>
+          <w:tcPr>
+            <w:tcW w:type="dxa" w:w="785"/>
+          </w:tcPr>
+          <w:p>
+            <w:r>
+              <w:rPr>
+                <w:sz w:val="22"/>
+              </w:rPr>
+              <w:t>Equipos Chorrillos</w:t>
             </w:r>
           </w:p>
         </w:tc>
@@ -2615,20 +2615,20 @@
               <w:rPr>
                 <w:sz w:val="22"/>
               </w:rPr>
-              <w:t>Amortizacion</w:t>
-            </w:r>
-          </w:p>
-        </w:tc>
-        <w:tc>
-          <w:tcPr>
-            <w:tcW w:type="dxa" w:w="785"/>
-          </w:tcPr>
-          <w:p>
-            <w:r>
-              <w:rPr>
-                <w:sz w:val="22"/>
-              </w:rPr>
-              <w:t>Concesiones y patentes</w:t>
+              <w:t>Tributos a Pagar</w:t>
+            </w:r>
+          </w:p>
+        </w:tc>
+        <w:tc>
+          <w:tcPr>
+            <w:tcW w:type="dxa" w:w="785"/>
+          </w:tcPr>
+          <w:p>
+            <w:r>
+              <w:rPr>
+                <w:sz w:val="22"/>
+              </w:rPr>
+              <w:t>IVA</w:t>
             </w:r>
           </w:p>
         </w:tc>
@@ -2760,20 +2760,20 @@
               <w:rPr>
                 <w:sz w:val="22"/>
               </w:rPr>
-              <w:t>Tributos y Aportes por Pagar</w:t>
-            </w:r>
-          </w:p>
-        </w:tc>
-        <w:tc>
-          <w:tcPr>
-            <w:tcW w:type="dxa" w:w="785"/>
-          </w:tcPr>
-          <w:p>
-            <w:r>
-              <w:rPr>
-                <w:sz w:val="22"/>
-              </w:rPr>
-              <w:t>Impuesto renta 4 ta. Categoria</w:t>
+              <w:t>Tributos a Pagar</w:t>
+            </w:r>
+          </w:p>
+        </w:tc>
+        <w:tc>
+          <w:tcPr>
+            <w:tcW w:type="dxa" w:w="785"/>
+          </w:tcPr>
+          <w:p>
+            <w:r>
+              <w:rPr>
+                <w:sz w:val="22"/>
+              </w:rPr>
+              <w:t>Impuesto a la Renta de Quinta Categoría</w:t>
             </w:r>
           </w:p>
         </w:tc>
@@ -2905,20 +2905,20 @@
               <w:rPr>
                 <w:sz w:val="22"/>
               </w:rPr>
-              <w:t>Administradora de Fondo de Pensiones</w:t>
-            </w:r>
-          </w:p>
-        </w:tc>
-        <w:tc>
-          <w:tcPr>
-            <w:tcW w:type="dxa" w:w="785"/>
-          </w:tcPr>
-          <w:p>
-            <w:r>
-              <w:rPr>
-                <w:sz w:val="22"/>
-              </w:rPr>
-              <w:t>Sistema Privado de Pensiones (AFP)</w:t>
+              <w:t>Facturas Pendientes</w:t>
+            </w:r>
+          </w:p>
+        </w:tc>
+        <w:tc>
+          <w:tcPr>
+            <w:tcW w:type="dxa" w:w="785"/>
+          </w:tcPr>
+          <w:p>
+            <w:r>
+              <w:rPr>
+                <w:sz w:val="22"/>
+              </w:rPr>
+              <w:t>CORPORACIÓN PRIMAX S.A.</w:t>
             </w:r>
           </w:p>
         </w:tc>
@@ -3050,20 +3050,20 @@
               <w:rPr>
                 <w:sz w:val="22"/>
               </w:rPr>
-              <w:t>Anticipo a Proveedores</w:t>
-            </w:r>
-          </w:p>
-        </w:tc>
-        <w:tc>
-          <w:tcPr>
-            <w:tcW w:type="dxa" w:w="785"/>
-          </w:tcPr>
-          <w:p>
-            <w:r>
-              <w:rPr>
-                <w:sz w:val="22"/>
-              </w:rPr>
-              <w:t xml:space="preserve">ASP SYSTEM                    </w:t>
+              <w:t>Anticipos a Proveedores</w:t>
+            </w:r>
+          </w:p>
+        </w:tc>
+        <w:tc>
+          <w:tcPr>
+            <w:tcW w:type="dxa" w:w="785"/>
+          </w:tcPr>
+          <w:p>
+            <w:r>
+              <w:rPr>
+                <w:sz w:val="22"/>
+              </w:rPr>
+              <w:t>MORENO RÍOS</w:t>
             </w:r>
           </w:p>
         </w:tc>
@@ -3195,20 +3195,20 @@
               <w:rPr>
                 <w:sz w:val="22"/>
               </w:rPr>
-              <w:t>Anticipo a Proveedores</w:t>
-            </w:r>
-          </w:p>
-        </w:tc>
-        <w:tc>
-          <w:tcPr>
-            <w:tcW w:type="dxa" w:w="785"/>
-          </w:tcPr>
-          <w:p>
-            <w:r>
-              <w:rPr>
-                <w:sz w:val="22"/>
-              </w:rPr>
-              <w:t>RIOS MORENO KATERIN</w:t>
+              <w:t>Anticipos a Proveedores</w:t>
+            </w:r>
+          </w:p>
+        </w:tc>
+        <w:tc>
+          <w:tcPr>
+            <w:tcW w:type="dxa" w:w="785"/>
+          </w:tcPr>
+          <w:p>
+            <w:r>
+              <w:rPr>
+                <w:sz w:val="22"/>
+              </w:rPr>
+              <w:t>PETROPERÚ S.A.</w:t>
             </w:r>
           </w:p>
         </w:tc>
@@ -3340,20 +3340,20 @@
               <w:rPr>
                 <w:sz w:val="22"/>
               </w:rPr>
-              <w:t>Anticipo a Proveedores</w:t>
-            </w:r>
-          </w:p>
-        </w:tc>
-        <w:tc>
-          <w:tcPr>
-            <w:tcW w:type="dxa" w:w="785"/>
-          </w:tcPr>
-          <w:p>
-            <w:r>
-              <w:rPr>
-                <w:sz w:val="22"/>
-              </w:rPr>
-              <w:t xml:space="preserve">OSWALDO PORRAS                </w:t>
+              <w:t>Anticipos a Proveedores</w:t>
+            </w:r>
+          </w:p>
+        </w:tc>
+        <w:tc>
+          <w:tcPr>
+            <w:tcW w:type="dxa" w:w="785"/>
+          </w:tcPr>
+          <w:p>
+            <w:r>
+              <w:rPr>
+                <w:sz w:val="22"/>
+              </w:rPr>
+              <w:t>ELECTRO MECÁNICA VICENTE &amp; WOLLMANN S.R.L.</w:t>
             </w:r>
           </w:p>
         </w:tc>
@@ -3485,20 +3485,20 @@
               <w:rPr>
                 <w:sz w:val="22"/>
               </w:rPr>
-              <w:t>Anticipo a Proveedores</w:t>
-            </w:r>
-          </w:p>
-        </w:tc>
-        <w:tc>
-          <w:tcPr>
-            <w:tcW w:type="dxa" w:w="785"/>
-          </w:tcPr>
-          <w:p>
-            <w:r>
-              <w:rPr>
-                <w:sz w:val="22"/>
-              </w:rPr>
-              <w:t xml:space="preserve">R.D. MANTENIMIENTOS INDUSTRIALES S.R.L. </w:t>
+              <w:t>Anticipos a Proveedores</w:t>
+            </w:r>
+          </w:p>
+        </w:tc>
+        <w:tc>
+          <w:tcPr>
+            <w:tcW w:type="dxa" w:w="785"/>
+          </w:tcPr>
+          <w:p>
+            <w:r>
+              <w:rPr>
+                <w:sz w:val="22"/>
+              </w:rPr>
+              <w:t>DISTRIBUIDORA COSTA MAR E.I.R.L.</w:t>
             </w:r>
           </w:p>
         </w:tc>
@@ -3630,20 +3630,20 @@
               <w:rPr>
                 <w:sz w:val="22"/>
               </w:rPr>
-              <w:t>Prestamos de Instituciones financieras y otras entidades</w:t>
-            </w:r>
-          </w:p>
-        </w:tc>
-        <w:tc>
-          <w:tcPr>
-            <w:tcW w:type="dxa" w:w="785"/>
-          </w:tcPr>
-          <w:p>
-            <w:r>
-              <w:rPr>
-                <w:sz w:val="22"/>
-              </w:rPr>
-              <w:t>Banco de Credito del Peru (Deuda Corto Plazo)</w:t>
+              <w:t>Préstamos Financieros</w:t>
+            </w:r>
+          </w:p>
+        </w:tc>
+        <w:tc>
+          <w:tcPr>
+            <w:tcW w:type="dxa" w:w="785"/>
+          </w:tcPr>
+          <w:p>
+            <w:r>
+              <w:rPr>
+                <w:sz w:val="22"/>
+              </w:rPr>
+              <w:t>Banco Comercial LEASING BBVA - (Deuda Corto Plazo)</w:t>
             </w:r>
           </w:p>
         </w:tc>
@@ -3775,20 +3775,20 @@
               <w:rPr>
                 <w:sz w:val="22"/>
               </w:rPr>
-              <w:t>Prestamos Recibidos</w:t>
-            </w:r>
-          </w:p>
-        </w:tc>
-        <w:tc>
-          <w:tcPr>
-            <w:tcW w:type="dxa" w:w="785"/>
-          </w:tcPr>
-          <w:p>
-            <w:r>
-              <w:rPr>
-                <w:sz w:val="22"/>
-              </w:rPr>
-              <w:t>Peruana de Combustible S.A</w:t>
+              <w:t>Préstamos Recibidos</w:t>
+            </w:r>
+          </w:p>
+        </w:tc>
+        <w:tc>
+          <w:tcPr>
+            <w:tcW w:type="dxa" w:w="785"/>
+          </w:tcPr>
+          <w:p>
+            <w:r>
+              <w:rPr>
+                <w:sz w:val="22"/>
+              </w:rPr>
+              <w:t>Energía de Perú S.A.</w:t>
             </w:r>
           </w:p>
         </w:tc>
@@ -3933,7 +3933,7 @@
               <w:rPr>
                 <w:sz w:val="22"/>
               </w:rPr>
-              <w:t>Reserva Legal 2015</w:t>
+              <w:t>Reserva Legal 2016</w:t>
             </w:r>
           </w:p>
         </w:tc>
@@ -4078,7 +4078,7 @@
               <w:rPr>
                 <w:sz w:val="22"/>
               </w:rPr>
-              <w:t>Utilidad 2017</w:t>
+              <w:t>Utilidad 2018</w:t>
             </w:r>
           </w:p>
         </w:tc>
@@ -4223,7 +4223,7 @@
               <w:rPr>
                 <w:sz w:val="22"/>
               </w:rPr>
-              <w:t>Compra suministros diversos</w:t>
+              <w:t>Servicios por Terceros</w:t>
             </w:r>
           </w:p>
         </w:tc>
@@ -4368,7 +4368,7 @@
               <w:rPr>
                 <w:sz w:val="22"/>
               </w:rPr>
-              <w:t>Cargas de personal</w:t>
+              <w:t>Tributos</w:t>
             </w:r>
           </w:p>
         </w:tc>

</xml_diff>